<commit_message>
Updating the Audit Documetation
</commit_message>
<xml_diff>
--- a/contract audit.docx
+++ b/contract audit.docx
@@ -6,6 +6,7 @@
       <w:pPr>
         <w:ind w:left="2160" w:firstLine="720"/>
         <w:contextualSpacing w:val="0"/>
+        <w:jc w:val="both"/>
         <w:rPr/>
       </w:pPr>
       <w:r>
@@ -13,6 +14,64 @@
           <w:rtl w:val="0"/>
         </w:rPr>
         <w:t xml:space="preserve">'YANG' Token Contract: Review </w:t>
+      </w:r>
+    </w:p>
+    <w:p>
+      <w:pPr>
+        <w:ind w:left="2160" w:firstLine="720"/>
+        <w:contextualSpacing w:val="0"/>
+        <w:rPr/>
+      </w:pPr>
+      <w:r>
+        <w:rPr>
+          <w:rtl w:val="0"/>
+        </w:rPr>
+      </w:r>
+    </w:p>
+    <w:p>
+      <w:pPr>
+        <w:ind w:left="2160" w:firstLine="0"/>
+        <w:contextualSpacing w:val="0"/>
+        <w:jc w:val="both"/>
+        <w:rPr>
+          <w:b w:val="1"/>
+        </w:rPr>
+      </w:pPr>
+      <w:r>
+        <w:rPr>
+          <w:b w:val="1"/>
+          <w:rtl w:val="0"/>
+        </w:rPr>
+        <w:t xml:space="preserve">   Audit Performed by Ledger Foundation</w:t>
+      </w:r>
+    </w:p>
+    <w:p>
+      <w:pPr>
+        <w:ind w:left="2160" w:firstLine="720"/>
+        <w:contextualSpacing w:val="0"/>
+        <w:rPr>
+          <w:b w:val="1"/>
+        </w:rPr>
+      </w:pPr>
+      <w:hyperlink r:id="rId6">
+        <w:r>
+          <w:rPr>
+            <w:b w:val="1"/>
+            <w:color w:val="1155cc"/>
+            <w:u w:val="single"/>
+            <w:rtl w:val="0"/>
+          </w:rPr>
+          <w:t xml:space="preserve">http://ledgerfoundation.com/</w:t>
+        </w:r>
+      </w:hyperlink>
+      <w:r>
+        <w:rPr>
+          <w:b w:val="1"/>
+          <w:rtl w:val="0"/>
+        </w:rPr>
+        <w:tab/>
+        <w:tab/>
+        <w:t xml:space="preserve">Dated: 15/06/2018</w:t>
       </w:r>
     </w:p>
     <w:p>
@@ -112,7 +171,7 @@
         </w:rPr>
         <w:t xml:space="preserve">The contract provides a good suite of functionality that will be useful for the entire contract: It uses </w:t>
       </w:r>
-      <w:hyperlink r:id="rId6">
+      <w:hyperlink r:id="rId7">
         <w:r>
           <w:rPr>
             <w:color w:val="0366d6"/>
@@ -129,7 +188,7 @@
           <w:highlight w:val="white"/>
           <w:rtl w:val="0"/>
         </w:rPr>
-        <w:t xml:space="preserve"> library to check for overflows and underflows which is a pretty good practise.</w:t>
+        <w:t xml:space="preserve"> contract to check for overflows and underflows which is a pretty good practise.</w:t>
       </w:r>
     </w:p>
     <w:p>
@@ -322,7 +381,7 @@
         </w:rPr>
         <w:t xml:space="preserve">This is quite dangerous. However This contract checks for overflows and underflows in </w:t>
       </w:r>
-      <w:hyperlink r:id="rId7">
+      <w:hyperlink r:id="rId8">
         <w:r>
           <w:rPr>
             <w:color w:val="0366d6"/>

</xml_diff>